<commit_message>
we change one line
</commit_message>
<xml_diff>
--- a/GroceryShoppingOrder-master/cc asign.docx
+++ b/GroceryShoppingOrder-master/cc asign.docx
@@ -1,7 +1,33 @@
 
 <file path=word/document.xml><?xml version="1.0" encoding="utf-8"?>
-<w:document xmlns:ve="http://schemas.openxmlformats.org/markup-compatibility/2006" xmlns:o="urn:schemas-microsoft-com:office:office" xmlns:r="http://schemas.openxmlformats.org/officeDocument/2006/relationships" xmlns:m="http://schemas.openxmlformats.org/officeDocument/2006/math" xmlns:v="urn:schemas-microsoft-com:vml" xmlns:wp="http://schemas.openxmlformats.org/drawingml/2006/wordprocessingDrawing" xmlns:w10="urn:schemas-microsoft-com:office:word" xmlns:w="http://schemas.openxmlformats.org/wordprocessingml/2006/main" xmlns:wne="http://schemas.microsoft.com/office/word/2006/wordml">
+<w:document xmlns:wpc="http://schemas.microsoft.com/office/word/2010/wordprocessingCanvas" xmlns:cx="http://schemas.microsoft.com/office/drawing/2014/chartex" xmlns:cx1="http://schemas.microsoft.com/office/drawing/2015/9/8/chartex" xmlns:mc="http://schemas.openxmlformats.org/markup-compatibility/2006" xmlns:o="urn:schemas-microsoft-com:office:office" xmlns:r="http://schemas.openxmlformats.org/officeDocument/2006/relationships" xmlns:m="http://schemas.openxmlformats.org/officeDocument/2006/math" xmlns:v="urn:schemas-microsoft-com:vml" xmlns:wp14="http://schemas.microsoft.com/office/word/2010/wordprocessingDrawing" xmlns:wp="http://schemas.openxmlformats.org/drawingml/2006/wordprocessingDrawing" xmlns:w10="urn:schemas-microsoft-com:office:word" xmlns:w="http://schemas.openxmlformats.org/wordprocessingml/2006/main" xmlns:w14="http://schemas.microsoft.com/office/word/2010/wordml" xmlns:w15="http://schemas.microsoft.com/office/word/2012/wordml" xmlns:w16se="http://schemas.microsoft.com/office/word/2015/wordml/symex" xmlns:wpg="http://schemas.microsoft.com/office/word/2010/wordprocessingGroup" xmlns:wpi="http://schemas.microsoft.com/office/word/2010/wordprocessingInk" xmlns:wne="http://schemas.microsoft.com/office/word/2006/wordml" xmlns:wps="http://schemas.microsoft.com/office/word/2010/wordprocessingShape" mc:Ignorable="w14 w15 w16se wp14">
   <w:body>
+    <w:p>
+      <w:pPr>
+        <w:shd w:val="clear" w:color="auto" w:fill="FFFFFF"/>
+        <w:spacing w:after="0" w:line="240" w:lineRule="auto"/>
+        <w:ind w:right="720"/>
+        <w:rPr>
+          <w:rFonts w:ascii="Calibri" w:eastAsia="Times New Roman" w:hAnsi="Calibri" w:cs="Calibri"/>
+          <w:b/>
+          <w:color w:val="000000"/>
+          <w:sz w:val="24"/>
+          <w:szCs w:val="24"/>
+        </w:rPr>
+      </w:pPr>
+      <w:r>
+        <w:rPr>
+          <w:rFonts w:ascii="Calibri" w:eastAsia="Times New Roman" w:hAnsi="Calibri" w:cs="Calibri"/>
+          <w:b/>
+          <w:color w:val="000000"/>
+          <w:sz w:val="24"/>
+          <w:szCs w:val="24"/>
+        </w:rPr>
+        <w:t xml:space="preserve">//ye hum ne likha ha </w:t>
+      </w:r>
+      <w:bookmarkStart w:id="0" w:name="_GoBack"/>
+      <w:bookmarkEnd w:id="0"/>
+    </w:p>
     <w:p>
       <w:pPr>
         <w:pStyle w:val="ListParagraph"/>
@@ -28,29 +54,7 @@
           <w:sz w:val="24"/>
           <w:szCs w:val="24"/>
         </w:rPr>
-        <w:t xml:space="preserve">Discuss three cloud features that are proven helpful to </w:t>
-      </w:r>
-      <w:proofErr w:type="spellStart"/>
-      <w:r>
-        <w:rPr>
-          <w:rFonts w:ascii="Calibri" w:eastAsia="Times New Roman" w:hAnsi="Calibri" w:cs="Calibri"/>
-          <w:b/>
-          <w:color w:val="000000"/>
-          <w:sz w:val="24"/>
-          <w:szCs w:val="24"/>
-        </w:rPr>
-        <w:t>DDoS</w:t>
-      </w:r>
-      <w:proofErr w:type="spellEnd"/>
-      <w:r>
-        <w:rPr>
-          <w:rFonts w:ascii="Calibri" w:eastAsia="Times New Roman" w:hAnsi="Calibri" w:cs="Calibri"/>
-          <w:b/>
-          <w:color w:val="000000"/>
-          <w:sz w:val="24"/>
-          <w:szCs w:val="24"/>
-        </w:rPr>
-        <w:t xml:space="preserve"> attackers</w:t>
+        <w:t>Discuss three cloud features that are proven helpful to DDoS attackers</w:t>
       </w:r>
     </w:p>
     <w:p>
@@ -158,23 +162,8 @@
         <w:rPr>
           <w:rFonts w:ascii="Calibri" w:hAnsi="Calibri" w:cs="Calibri"/>
         </w:rPr>
-        <w:t>Cloud computing provides an on-demand utility computing model where resources are available on “pay-as-you-go” basis. In particular, the cloud provider is an “Infrastructure as a Service (</w:t>
-      </w:r>
-      <w:proofErr w:type="spellStart"/>
-      <w:r>
-        <w:rPr>
-          <w:rFonts w:ascii="Calibri" w:hAnsi="Calibri" w:cs="Calibri"/>
-        </w:rPr>
-        <w:t>IaaS</w:t>
-      </w:r>
-      <w:proofErr w:type="spellEnd"/>
-      <w:r>
-        <w:rPr>
-          <w:rFonts w:ascii="Calibri" w:hAnsi="Calibri" w:cs="Calibri"/>
-        </w:rPr>
-        <w:t xml:space="preserve">)” provider, who provisions VMs on-demand. On the other hand, a service provider is a cloud consumer who has placed the web service in the form of a VM (say an e-commerce application) in the infrastructure cloud provided by the cloud provider. </w:t>
-      </w:r>
-      <w:proofErr w:type="gramStart"/>
+        <w:t xml:space="preserve">Cloud computing provides an on-demand utility computing model where resources are available on “pay-as-you-go” basis. In particular, the cloud provider is an “Infrastructure as a Service (IaaS)” provider, who provisions VMs on-demand. On the other hand, a service provider is a cloud consumer who has placed the web service in the form of a VM (say an e-commerce application) in the infrastructure cloud provided by the cloud provider. </w:t>
+      </w:r>
       <w:r>
         <w:rPr>
           <w:rFonts w:ascii="Calibri" w:hAnsi="Calibri" w:cs="Calibri"/>
@@ -187,7 +176,6 @@
         </w:rPr>
         <w:t>epicts a typical cloud computing environment with a large number of servers running VMs.</w:t>
       </w:r>
-      <w:proofErr w:type="gramEnd"/>
     </w:p>
     <w:p>
       <w:pPr>
@@ -212,21 +200,7 @@
         <w:rPr>
           <w:rFonts w:ascii="Calibri" w:hAnsi="Calibri" w:cs="Calibri"/>
         </w:rPr>
-        <w:t xml:space="preserve">2.1. </w:t>
-      </w:r>
-      <w:proofErr w:type="spellStart"/>
-      <w:r>
-        <w:rPr>
-          <w:rFonts w:ascii="Calibri" w:hAnsi="Calibri" w:cs="Calibri"/>
-        </w:rPr>
-        <w:t>DDoS</w:t>
-      </w:r>
-      <w:proofErr w:type="spellEnd"/>
-      <w:r>
-        <w:rPr>
-          <w:rFonts w:ascii="Calibri" w:hAnsi="Calibri" w:cs="Calibri"/>
-        </w:rPr>
-        <w:t xml:space="preserve"> attack and cloud features </w:t>
+        <w:t xml:space="preserve">2.1. DDoS attack and cloud features </w:t>
       </w:r>
     </w:p>
     <w:p>
@@ -238,33 +212,11 @@
           <w:rFonts w:ascii="Calibri" w:hAnsi="Calibri" w:cs="Calibri"/>
         </w:rPr>
       </w:pPr>
-      <w:proofErr w:type="spellStart"/>
-      <w:r>
-        <w:rPr>
-          <w:rFonts w:ascii="Calibri" w:hAnsi="Calibri" w:cs="Calibri"/>
-        </w:rPr>
-        <w:t>DDoS</w:t>
-      </w:r>
-      <w:proofErr w:type="spellEnd"/>
-      <w:r>
-        <w:rPr>
-          <w:rFonts w:ascii="Calibri" w:hAnsi="Calibri" w:cs="Calibri"/>
-        </w:rPr>
-        <w:t xml:space="preserve"> attacks have recently been very successful on cloud computing, where the attackers exploit the “pay-as-you-go” model [8]. There are three important features which are the major reasons behind the success trends of cloud computing. On the other hand, the same set of features is proven to be very helpful to </w:t>
-      </w:r>
-      <w:proofErr w:type="spellStart"/>
-      <w:r>
-        <w:rPr>
-          <w:rFonts w:ascii="Calibri" w:hAnsi="Calibri" w:cs="Calibri"/>
-        </w:rPr>
-        <w:t>DDoS</w:t>
-      </w:r>
-      <w:proofErr w:type="spellEnd"/>
-      <w:r>
-        <w:rPr>
-          <w:rFonts w:ascii="Calibri" w:hAnsi="Calibri" w:cs="Calibri"/>
-        </w:rPr>
-        <w:t xml:space="preserve"> attackers in getting success in the attacks (discussed in Section 2.2)</w:t>
+      <w:r>
+        <w:rPr>
+          <w:rFonts w:ascii="Calibri" w:hAnsi="Calibri" w:cs="Calibri"/>
+        </w:rPr>
+        <w:t>DDoS attacks have recently been very successful on cloud computing, where the attackers exploit the “pay-as-you-go” model [8]. There are three important features which are the major reasons behind the success trends of cloud computing. On the other hand, the same set of features is proven to be very helpful to DDoS attackers in getting success in the attacks (discussed in Section 2.2)</w:t>
       </w:r>
       <w:r>
         <w:rPr>
@@ -272,19 +224,11 @@
         </w:rPr>
         <w:t xml:space="preserve"> </w:t>
       </w:r>
-      <w:proofErr w:type="gramStart"/>
-      <w:r>
-        <w:rPr>
-          <w:rFonts w:ascii="Calibri" w:hAnsi="Calibri" w:cs="Calibri"/>
-        </w:rPr>
-        <w:t>We</w:t>
-      </w:r>
-      <w:proofErr w:type="gramEnd"/>
-      <w:r>
-        <w:rPr>
-          <w:rFonts w:ascii="Calibri" w:hAnsi="Calibri" w:cs="Calibri"/>
-        </w:rPr>
-        <w:t xml:space="preserve"> now discuss these three features in detail: </w:t>
+      <w:r>
+        <w:rPr>
+          <w:rFonts w:ascii="Calibri" w:hAnsi="Calibri" w:cs="Calibri"/>
+        </w:rPr>
+        <w:t xml:space="preserve">We now discuss these three features in detail: </w:t>
       </w:r>
     </w:p>
     <w:p>
@@ -326,35 +270,7 @@
         <w:rPr>
           <w:rFonts w:ascii="Calibri" w:hAnsi="Calibri" w:cs="Calibri"/>
         </w:rPr>
-        <w:t xml:space="preserve">Hardware virtualization provides a feature to shrink-expand resources of a VM while it is </w:t>
-      </w:r>
-      <w:proofErr w:type="gramStart"/>
-      <w:r>
-        <w:rPr>
-          <w:rFonts w:ascii="Calibri" w:hAnsi="Calibri" w:cs="Calibri"/>
-        </w:rPr>
-        <w:t>running</w:t>
-      </w:r>
-      <w:proofErr w:type="gramEnd"/>
-      <w:r>
-        <w:rPr>
-          <w:rFonts w:ascii="Calibri" w:hAnsi="Calibri" w:cs="Calibri"/>
-        </w:rPr>
-        <w:t xml:space="preserve">. These properties permit the allocation of additional CPUs, main memory, storage and network bandwidth to a VM when required. Additionally, this can also be used to remove some of the allocated resources when they are idle or not needed. Multiple providers use this resource allocation mechanism with the help of auto scaling [16] web services, which allows cloud consumers to decide the resource need on the basis of resource utilization or similar matrices. The same feature is extended towards adding more VM instances on more physical servers and stopping when there is no need. Machine level scaling (vertical scaling) and data center or </w:t>
-      </w:r>
-      <w:proofErr w:type="gramStart"/>
-      <w:r>
-        <w:rPr>
-          <w:rFonts w:ascii="Calibri" w:hAnsi="Calibri" w:cs="Calibri"/>
-        </w:rPr>
-        <w:t>cloud level scaling (horizontal scaling) are</w:t>
-      </w:r>
-      <w:proofErr w:type="gramEnd"/>
-      <w:r>
-        <w:rPr>
-          <w:rFonts w:ascii="Calibri" w:hAnsi="Calibri" w:cs="Calibri"/>
-        </w:rPr>
-        <w:t xml:space="preserve"> two crucial features of utility computing. Scalability is achieved by spreading an application over multiple physical servers in the cloud. Scalability is driven by high speed interconnects and high speed as well as ample storage. Virtualization of operating systems plays an important role while considering the scalability of VMs. VM cloning and its subsequent deployment are quite fast. Hence, whenever there is a requirement, cloned VMs can be booted on other servers and used to share the load. Scalability is also strongly supported by the live migration of VMs, where a</w:t>
+        <w:t>Hardware virtualization provides a feature to shrink-expand resources of a VM while it is running. These properties permit the allocation of additional CPUs, main memory, storage and network bandwidth to a VM when required. Additionally, this can also be used to remove some of the allocated resources when they are idle or not needed. Multiple providers use this resource allocation mechanism with the help of auto scaling [16] web services, which allows cloud consumers to decide the resource need on the basis of resource utilization or similar matrices. The same feature is extended towards adding more VM instances on more physical servers and stopping when there is no need. Machine level scaling (vertical scaling) and data center or cloud level scaling (horizontal scaling) are two crucial features of utility computing. Scalability is achieved by spreading an application over multiple physical servers in the cloud. Scalability is driven by high speed interconnects and high speed as well as ample storage. Virtualization of operating systems plays an important role while considering the scalability of VMs. VM cloning and its subsequent deployment are quite fast. Hence, whenever there is a requirement, cloned VMs can be booted on other servers and used to share the load. Scalability is also strongly supported by the live migration of VMs, where a</w:t>
       </w:r>
       <w:r>
         <w:rPr>
@@ -366,21 +282,7 @@
         <w:rPr>
           <w:rFonts w:ascii="Calibri" w:hAnsi="Calibri" w:cs="Calibri"/>
         </w:rPr>
-        <w:t xml:space="preserve">running virtual server can be migrated to another bigger physical server without almost </w:t>
-      </w:r>
-      <w:proofErr w:type="gramStart"/>
-      <w:r>
-        <w:rPr>
-          <w:rFonts w:ascii="Calibri" w:hAnsi="Calibri" w:cs="Calibri"/>
-        </w:rPr>
-        <w:t>no</w:t>
-      </w:r>
-      <w:proofErr w:type="gramEnd"/>
-      <w:r>
-        <w:rPr>
-          <w:rFonts w:ascii="Calibri" w:hAnsi="Calibri" w:cs="Calibri"/>
-        </w:rPr>
-        <w:t xml:space="preserve"> downtime offering uninterrupted scalable operation. </w:t>
+        <w:t xml:space="preserve">running virtual server can be migrated to another bigger physical server without almost no downtime offering uninterrupted scalable operation. </w:t>
       </w:r>
     </w:p>
     <w:p>
@@ -422,21 +324,7 @@
         <w:rPr>
           <w:rFonts w:ascii="Calibri" w:hAnsi="Calibri" w:cs="Calibri"/>
         </w:rPr>
-        <w:t xml:space="preserve">On-demand utility model has become very attractive for consumers due to its leaner resource accounting and billing model. “Pay-as-you-go” model allows a cloud consumer to use resources without physically buying them. A VM owner may want to add or remove more resources on-the-fly as and when needed. Other benefits of using cloud platform offer better hardware utilization and no need of arrangements like power, space, cooling and maintenance. Pricing or accounting plays an important role while understanding </w:t>
-      </w:r>
-      <w:proofErr w:type="spellStart"/>
-      <w:r>
-        <w:rPr>
-          <w:rFonts w:ascii="Calibri" w:hAnsi="Calibri" w:cs="Calibri"/>
-        </w:rPr>
-        <w:t>DDoS</w:t>
-      </w:r>
-      <w:proofErr w:type="spellEnd"/>
-      <w:r>
-        <w:rPr>
-          <w:rFonts w:ascii="Calibri" w:hAnsi="Calibri" w:cs="Calibri"/>
-        </w:rPr>
-        <w:t xml:space="preserve"> attacks in the cloud. Mostly, cloud instances are charged on an hourly basis and thus the minimum accounting period is an hour. Resources can be allotted on fixed basis, pay-as</w:t>
+        <w:t>On-demand utility model has become very attractive for consumers due to its leaner resource accounting and billing model. “Pay-as-you-go” model allows a cloud consumer to use resources without physically buying them. A VM owner may want to add or remove more resources on-the-fly as and when needed. Other benefits of using cloud platform offer better hardware utilization and no need of arrangements like power, space, cooling and maintenance. Pricing or accounting plays an important role while understanding DDoS attacks in the cloud. Mostly, cloud instances are charged on an hourly basis and thus the minimum accounting period is an hour. Resources can be allotted on fixed basis, pay-as</w:t>
       </w:r>
       <w:r>
         <w:rPr>
@@ -509,21 +397,7 @@
         <w:rPr>
           <w:rFonts w:ascii="Calibri" w:hAnsi="Calibri" w:cs="Calibri"/>
         </w:rPr>
-        <w:t xml:space="preserve">tenancy is a way to achieve higher hardware utilization and thus higher ROI (Return on Investment). An individual user may want to have </w:t>
-      </w:r>
-      <w:proofErr w:type="gramStart"/>
-      <w:r>
-        <w:rPr>
-          <w:rFonts w:ascii="Calibri" w:hAnsi="Calibri" w:cs="Calibri"/>
-        </w:rPr>
-        <w:t>more than one VMs running similar or different applications on a single physical server</w:t>
-      </w:r>
-      <w:proofErr w:type="gramEnd"/>
-      <w:r>
-        <w:rPr>
-          <w:rFonts w:ascii="Calibri" w:hAnsi="Calibri" w:cs="Calibri"/>
-        </w:rPr>
-        <w:t>.</w:t>
+        <w:t>tenancy is a way to achieve higher hardware utilization and thus higher ROI (Return on Investment). An individual user may want to have more than one VMs running similar or different applications on a single physical server.</w:t>
       </w:r>
     </w:p>
     <w:p>
@@ -562,29 +436,7 @@
           <w:sz w:val="24"/>
           <w:szCs w:val="24"/>
         </w:rPr>
-        <w:t xml:space="preserve">Discuss the Economic aspects of the </w:t>
-      </w:r>
-      <w:proofErr w:type="spellStart"/>
-      <w:r>
-        <w:rPr>
-          <w:rFonts w:ascii="Calibri" w:eastAsia="Times New Roman" w:hAnsi="Calibri" w:cs="Calibri"/>
-          <w:b/>
-          <w:color w:val="000000" w:themeColor="text1"/>
-          <w:sz w:val="24"/>
-          <w:szCs w:val="24"/>
-        </w:rPr>
-        <w:t>DDoS</w:t>
-      </w:r>
-      <w:proofErr w:type="spellEnd"/>
-      <w:r>
-        <w:rPr>
-          <w:rFonts w:ascii="Calibri" w:eastAsia="Times New Roman" w:hAnsi="Calibri" w:cs="Calibri"/>
-          <w:b/>
-          <w:color w:val="000000" w:themeColor="text1"/>
-          <w:sz w:val="24"/>
-          <w:szCs w:val="24"/>
-        </w:rPr>
-        <w:t xml:space="preserve"> attack and its consequences on cloud resource allocation</w:t>
+        <w:t>Discuss the Economic aspects of the DDoS attack and its consequences on cloud resource allocation</w:t>
       </w:r>
     </w:p>
     <w:p>
@@ -661,31 +513,7 @@
         <w:t xml:space="preserve"> </w:t>
       </w:r>
       <w:r>
-        <w:t xml:space="preserve">attack. Direct attack effects include service downtime, economic losses due to the downtime, auto-scaling driven resource/economic losses, business and revenue losses, and the downtime and related effects on services which are dependent on the victim service. There are a number of indirect effects to the cloud </w:t>
-      </w:r>
-      <w:proofErr w:type="spellStart"/>
-      <w:r>
-        <w:t>DDoS</w:t>
-      </w:r>
-      <w:proofErr w:type="spellEnd"/>
-      <w:r>
-        <w:t xml:space="preserve"> attacks. </w:t>
-      </w:r>
-      <w:proofErr w:type="gramStart"/>
-      <w:r>
-        <w:t>Attack mitigation costs, energy consumption costs, reputation and brand image losses, collateral damages to the cloud components and the effects due to recent smoke-screening attacks.</w:t>
-      </w:r>
-      <w:proofErr w:type="gramEnd"/>
-      <w:r>
-        <w:t xml:space="preserve"> Reputation and brand image losses may not be well quantified and may be treated as long-term losses [20]. Collateral damages include indirect </w:t>
-      </w:r>
-      <w:proofErr w:type="spellStart"/>
-      <w:r>
-        <w:t>DDoS</w:t>
-      </w:r>
-      <w:proofErr w:type="spellEnd"/>
-      <w:r>
-        <w:t xml:space="preserve"> attacks, addition migrations and scaling, and the energy consumption effects as given in [21]. We discuss all these attack effects in more detail in this section.</w:t>
+        <w:t>attack. Direct attack effects include service downtime, economic losses due to the downtime, auto-scaling driven resource/economic losses, business and revenue losses, and the downtime and related effects on services which are dependent on the victim service. There are a number of indirect effects to the cloud DDoS attacks. Attack mitigation costs, energy consumption costs, reputation and brand image losses, collateral damages to the cloud components and the effects due to recent smoke-screening attacks. Reputation and brand image losses may not be well quantified and may be treated as long-term losses [20]. Collateral damages include indirect DDoS attacks, addition migrations and scaling, and the energy consumption effects as given in [21]. We discuss all these attack effects in more detail in this section.</w:t>
       </w:r>
     </w:p>
     <w:p>
@@ -745,42 +573,13 @@
         <w:t>Attack</w:t>
       </w:r>
       <w:r>
-        <w:t xml:space="preserve"> based reflection and amplification are the new forms of the </w:t>
-      </w:r>
-      <w:proofErr w:type="spellStart"/>
-      <w:r>
-        <w:t>DDoS</w:t>
-      </w:r>
-      <w:proofErr w:type="spellEnd"/>
-      <w:r>
-        <w:t xml:space="preserve">. There is an additional attack that is termed very dangerous, has been started showing its effect parallel to a </w:t>
-      </w:r>
-      <w:proofErr w:type="spellStart"/>
-      <w:r>
-        <w:t>DDoS</w:t>
-      </w:r>
-      <w:proofErr w:type="spellEnd"/>
-      <w:r>
-        <w:t xml:space="preserve"> attack. This attack is known as Smoke screening which is an attack to plan information or data breach behind a </w:t>
-      </w:r>
-      <w:proofErr w:type="spellStart"/>
-      <w:r>
-        <w:t>DDoS</w:t>
-      </w:r>
-      <w:proofErr w:type="spellEnd"/>
+        <w:t xml:space="preserve"> based reflection and amplification are the new forms of the DDoS. There is an additional attack that is termed very dangerous, has been started showing its effect parallel to a DDoS attack. This attack is known as Smoke screening which is an attack to plan information or data breach behind a DDoS</w:t>
+      </w:r>
       <w:r>
         <w:t xml:space="preserve"> </w:t>
       </w:r>
       <w:r>
-        <w:t xml:space="preserve">While </w:t>
-      </w:r>
-      <w:proofErr w:type="spellStart"/>
-      <w:r>
-        <w:t>DDoS</w:t>
-      </w:r>
-      <w:proofErr w:type="spellEnd"/>
-      <w:r>
-        <w:t xml:space="preserve"> </w:t>
+        <w:t xml:space="preserve">While DDoS </w:t>
       </w:r>
       <w:r>
         <w:t>distracts</w:t>
@@ -827,20 +626,8 @@
           <w:sz w:val="24"/>
           <w:szCs w:val="24"/>
         </w:rPr>
-        <w:t xml:space="preserve">Define </w:t>
-      </w:r>
-      <w:proofErr w:type="spellStart"/>
-      <w:r>
-        <w:rPr>
-          <w:rFonts w:ascii="Calibri" w:eastAsia="Times New Roman" w:hAnsi="Calibri" w:cs="Calibri"/>
-          <w:b/>
-          <w:color w:val="000000" w:themeColor="text1"/>
-          <w:sz w:val="24"/>
-          <w:szCs w:val="24"/>
-        </w:rPr>
-        <w:t>botnet</w:t>
-      </w:r>
-      <w:proofErr w:type="spellEnd"/>
+        <w:t>Define botnet</w:t>
+      </w:r>
     </w:p>
     <w:p>
       <w:pPr>
@@ -854,23 +641,13 @@
           <w:szCs w:val="24"/>
         </w:rPr>
       </w:pPr>
-      <w:proofErr w:type="spellStart"/>
-      <w:r>
-        <w:rPr>
-          <w:rFonts w:ascii="Calibri" w:eastAsia="Times New Roman" w:hAnsi="Calibri" w:cs="Calibri"/>
-          <w:color w:val="000000" w:themeColor="text1"/>
-          <w:szCs w:val="24"/>
-        </w:rPr>
-        <w:t>Botnet</w:t>
-      </w:r>
-      <w:proofErr w:type="spellEnd"/>
-      <w:r>
-        <w:rPr>
-          <w:rFonts w:ascii="Calibri" w:eastAsia="Times New Roman" w:hAnsi="Calibri" w:cs="Calibri"/>
-          <w:color w:val="000000" w:themeColor="text1"/>
-          <w:szCs w:val="24"/>
-        </w:rPr>
-        <w:t xml:space="preserve"> attack are those in which the huge amount of victim machines that are using any kind of application </w:t>
+      <w:r>
+        <w:rPr>
+          <w:rFonts w:ascii="Calibri" w:eastAsia="Times New Roman" w:hAnsi="Calibri" w:cs="Calibri"/>
+          <w:color w:val="000000" w:themeColor="text1"/>
+          <w:szCs w:val="24"/>
+        </w:rPr>
+        <w:t xml:space="preserve">Botnet attack are those in which the huge amount of victim machines that are using any kind of application </w:t>
       </w:r>
       <w:r>
         <w:rPr>
@@ -966,36 +743,10 @@
           <w:color w:val="000000" w:themeColor="text1"/>
           <w:szCs w:val="24"/>
         </w:rPr>
-        <w:t xml:space="preserve"> are available for attack this is called </w:t>
-      </w:r>
-      <w:proofErr w:type="spellStart"/>
-      <w:r>
-        <w:rPr>
-          <w:rFonts w:ascii="Calibri" w:eastAsia="Times New Roman" w:hAnsi="Calibri" w:cs="Calibri"/>
-          <w:color w:val="000000" w:themeColor="text1"/>
-          <w:szCs w:val="24"/>
-        </w:rPr>
-        <w:t>botnet</w:t>
-      </w:r>
-      <w:proofErr w:type="spellEnd"/>
-      <w:r>
-        <w:rPr>
-          <w:rFonts w:ascii="Calibri" w:eastAsia="Times New Roman" w:hAnsi="Calibri" w:cs="Calibri"/>
-          <w:color w:val="000000" w:themeColor="text1"/>
-          <w:szCs w:val="24"/>
-        </w:rPr>
-        <w:t xml:space="preserve">, </w:t>
-      </w:r>
-      <w:r>
-        <w:t xml:space="preserve">a </w:t>
-      </w:r>
-      <w:proofErr w:type="spellStart"/>
-      <w:r>
-        <w:t>botnet</w:t>
-      </w:r>
-      <w:proofErr w:type="spellEnd"/>
-      <w:r>
-        <w:t xml:space="preserve"> controller directs a large number of automated malware driven bots to launch the attack</w:t>
+        <w:t xml:space="preserve"> are available for attack this is called botnet, </w:t>
+      </w:r>
+      <w:r>
+        <w:t>a botnet controller directs a large number of automated malware driven bots to launch the attack</w:t>
       </w:r>
       <w:r>
         <w:t>.</w:t>
@@ -1071,15 +822,7 @@
         <w:ind w:left="360" w:right="720"/>
       </w:pPr>
       <w:r>
-        <w:t xml:space="preserve">Attack prevention (P) </w:t>
-      </w:r>
-      <w:proofErr w:type="spellStart"/>
-      <w:r>
-        <w:t>DDoS</w:t>
-      </w:r>
-      <w:proofErr w:type="spellEnd"/>
-      <w:r>
-        <w:t xml:space="preserve"> prevention in the cloud is a pro-active measure, where suspected attackers’ requests are filtered or dropped before these requests start affecting the server. Prevention methods do not have any “presence of attack” state as such, which is usually available to the attack detection and mitigation methods. Therefore, prevention methods are applied to all users whether legitimate or illegitimate. Most of these methods </w:t>
+        <w:t xml:space="preserve">Attack prevention (P) DDoS prevention in the cloud is a pro-active measure, where suspected attackers’ requests are filtered or dropped before these requests start affecting the server. Prevention methods do not have any “presence of attack” state as such, which is usually available to the attack detection and mitigation methods. Therefore, prevention methods are applied to all users whether legitimate or illegitimate. Most of these methods </w:t>
       </w:r>
       <w:r>
         <w:lastRenderedPageBreak/>
@@ -1146,7 +889,7 @@
         <w:tblStyle w:val="TableGrid"/>
         <w:tblW w:w="0" w:type="auto"/>
         <w:tblLayout w:type="fixed"/>
-        <w:tblLook w:val="04A0"/>
+        <w:tblLook w:val="04A0" w:firstRow="1" w:lastRow="0" w:firstColumn="1" w:lastColumn="0" w:noHBand="0" w:noVBand="1"/>
       </w:tblPr>
       <w:tblGrid>
         <w:gridCol w:w="558"/>
@@ -1433,15 +1176,7 @@
               <w:ind w:left="0" w:right="720"/>
             </w:pPr>
             <w:r>
-              <w:t xml:space="preserve">Not scalable in case of massive </w:t>
-            </w:r>
-            <w:proofErr w:type="spellStart"/>
-            <w:r>
-              <w:t>DDoS</w:t>
-            </w:r>
-            <w:proofErr w:type="spellEnd"/>
-            <w:r>
-              <w:t xml:space="preserve"> with spoofing by large number of sources</w:t>
+              <w:t>Not scalable in case of massive DDoS with spoofing by large number of sources</w:t>
             </w:r>
           </w:p>
         </w:tc>
@@ -1507,15 +1242,7 @@
               <w:ind w:left="0" w:right="720"/>
             </w:pPr>
             <w:r>
-              <w:t xml:space="preserve">It does not prevent </w:t>
-            </w:r>
-            <w:proofErr w:type="spellStart"/>
-            <w:r>
-              <w:t>DDoS</w:t>
-            </w:r>
-            <w:proofErr w:type="spellEnd"/>
-            <w:r>
-              <w:t xml:space="preserve"> and its effects, except limiting the economic losses due to cloud billing</w:t>
+              <w:t>It does not prevent DDoS and its effects, except limiting the economic losses due to cloud billing</w:t>
             </w:r>
           </w:p>
         </w:tc>
@@ -1634,15 +1361,7 @@
         <w:br/>
       </w:r>
       <w:r>
-        <w:t xml:space="preserve">4. </w:t>
-      </w:r>
-      <w:proofErr w:type="spellStart"/>
-      <w:r>
-        <w:t>BotCloud</w:t>
-      </w:r>
-      <w:proofErr w:type="spellEnd"/>
-      <w:r>
-        <w:t xml:space="preserve"> Detection. </w:t>
+        <w:t xml:space="preserve">4. BotCloud Detection. </w:t>
       </w:r>
     </w:p>
     <w:p>
@@ -1789,15 +1508,7 @@
         <w:ind w:left="360" w:right="720"/>
       </w:pPr>
       <w:r>
-        <w:t xml:space="preserve">Dynamic auto-scaling of resources is one of the most popular features of the clouds. It is also treated as one of best mitigation methods to counter </w:t>
-      </w:r>
-      <w:proofErr w:type="spellStart"/>
-      <w:r>
-        <w:t>DDoS</w:t>
-      </w:r>
-      <w:proofErr w:type="spellEnd"/>
-      <w:r>
-        <w:t xml:space="preserve"> attack allowing server availability or continuity with scaled resources. Auto scaling can be done horizontally, where new instances may be started on the same or different physical server to serve incoming requests till the victim server is facing the attack. In vertical scaling, resources like CPU, memory and disk can be scaled in the same VM or the same logical unit. These extra resources can help the victim machine to</w:t>
+        <w:t>Dynamic auto-scaling of resources is one of the most popular features of the clouds. It is also treated as one of best mitigation methods to counter DDoS attack allowing server availability or continuity with scaled resources. Auto scaling can be done horizontally, where new instances may be started on the same or different physical server to serve incoming requests till the victim server is facing the attack. In vertical scaling, resources like CPU, memory and disk can be scaled in the same VM or the same logical unit. These extra resources can help the victim machine to</w:t>
       </w:r>
       <w:r>
         <w:t>.</w:t>
@@ -1890,15 +1601,7 @@
         </w:rPr>
       </w:pPr>
       <w:r>
-        <w:t xml:space="preserve">False alarms may lead to </w:t>
-      </w:r>
-      <w:proofErr w:type="spellStart"/>
-      <w:r>
-        <w:t>EDoS</w:t>
-      </w:r>
-      <w:proofErr w:type="spellEnd"/>
-      <w:r>
-        <w:t>. Co-hosted VMs may also be affected</w:t>
+        <w:t>False alarms may lead to EDoS. Co-hosted VMs may also be affected</w:t>
       </w:r>
     </w:p>
     <w:sectPr>
@@ -1912,8 +1615,8 @@
 </file>
 
 <file path=word/numbering.xml><?xml version="1.0" encoding="utf-8"?>
-<w:numbering xmlns:ve="http://schemas.openxmlformats.org/markup-compatibility/2006" xmlns:o="urn:schemas-microsoft-com:office:office" xmlns:r="http://schemas.openxmlformats.org/officeDocument/2006/relationships" xmlns:m="http://schemas.openxmlformats.org/officeDocument/2006/math" xmlns:v="urn:schemas-microsoft-com:vml" xmlns:wp="http://schemas.openxmlformats.org/drawingml/2006/wordprocessingDrawing" xmlns:w10="urn:schemas-microsoft-com:office:word" xmlns:w="http://schemas.openxmlformats.org/wordprocessingml/2006/main" xmlns:wne="http://schemas.microsoft.com/office/word/2006/wordml">
-  <w:abstractNum w:abstractNumId="0">
+<w:numbering xmlns:wpc="http://schemas.microsoft.com/office/word/2010/wordprocessingCanvas" xmlns:cx="http://schemas.microsoft.com/office/drawing/2014/chartex" xmlns:cx1="http://schemas.microsoft.com/office/drawing/2015/9/8/chartex" xmlns:mc="http://schemas.openxmlformats.org/markup-compatibility/2006" xmlns:o="urn:schemas-microsoft-com:office:office" xmlns:r="http://schemas.openxmlformats.org/officeDocument/2006/relationships" xmlns:m="http://schemas.openxmlformats.org/officeDocument/2006/math" xmlns:v="urn:schemas-microsoft-com:vml" xmlns:wp14="http://schemas.microsoft.com/office/word/2010/wordprocessingDrawing" xmlns:wp="http://schemas.openxmlformats.org/drawingml/2006/wordprocessingDrawing" xmlns:w10="urn:schemas-microsoft-com:office:word" xmlns:w="http://schemas.openxmlformats.org/wordprocessingml/2006/main" xmlns:w14="http://schemas.microsoft.com/office/word/2010/wordml" xmlns:w15="http://schemas.microsoft.com/office/word/2012/wordml" xmlns:w16se="http://schemas.microsoft.com/office/word/2015/wordml/symex" xmlns:wpg="http://schemas.microsoft.com/office/word/2010/wordprocessingGroup" xmlns:wpi="http://schemas.microsoft.com/office/word/2010/wordprocessingInk" xmlns:wne="http://schemas.microsoft.com/office/word/2006/wordml" xmlns:wps="http://schemas.microsoft.com/office/word/2010/wordprocessingShape" mc:Ignorable="w14 w15 w16se wp14">
+  <w:abstractNum w:abstractNumId="0" w15:restartNumberingAfterBreak="0">
     <w:nsid w:val="289B0959"/>
     <w:multiLevelType w:val="hybridMultilevel"/>
     <w:tmpl w:val="80BC3CB6"/>
@@ -2004,7 +1707,7 @@
       </w:pPr>
     </w:lvl>
   </w:abstractNum>
-  <w:abstractNum w:abstractNumId="1">
+  <w:abstractNum w:abstractNumId="1" w15:restartNumberingAfterBreak="0">
     <w:nsid w:val="58D404F3"/>
     <w:multiLevelType w:val="multilevel"/>
     <w:tmpl w:val="5D24B798"/>
@@ -2117,7 +1820,7 @@
       </w:pPr>
     </w:lvl>
   </w:abstractNum>
-  <w:abstractNum w:abstractNumId="2">
+  <w:abstractNum w:abstractNumId="2" w15:restartNumberingAfterBreak="0">
     <w:nsid w:val="5EAF3B29"/>
     <w:multiLevelType w:val="hybridMultilevel"/>
     <w:tmpl w:val="BA362BDA"/>
@@ -2230,7 +1933,7 @@
       </w:rPr>
     </w:lvl>
   </w:abstractNum>
-  <w:abstractNum w:abstractNumId="3">
+  <w:abstractNum w:abstractNumId="3" w15:restartNumberingAfterBreak="0">
     <w:nsid w:val="707C0299"/>
     <w:multiLevelType w:val="hybridMultilevel"/>
     <w:tmpl w:val="A7E8F9B4"/>
@@ -2359,7 +2062,7 @@
 </file>
 
 <file path=word/styles.xml><?xml version="1.0" encoding="utf-8"?>
-<w:styles xmlns:r="http://schemas.openxmlformats.org/officeDocument/2006/relationships" xmlns:w="http://schemas.openxmlformats.org/wordprocessingml/2006/main">
+<w:styles xmlns:mc="http://schemas.openxmlformats.org/markup-compatibility/2006" xmlns:r="http://schemas.openxmlformats.org/officeDocument/2006/relationships" xmlns:w="http://schemas.openxmlformats.org/wordprocessingml/2006/main" xmlns:w14="http://schemas.microsoft.com/office/word/2010/wordml" xmlns:w15="http://schemas.microsoft.com/office/word/2012/wordml" xmlns:w16se="http://schemas.microsoft.com/office/word/2015/wordml/symex" mc:Ignorable="w14 w15 w16se">
   <w:docDefaults>
     <w:rPrDefault>
       <w:rPr>
@@ -2375,144 +2078,378 @@
       </w:pPr>
     </w:pPrDefault>
   </w:docDefaults>
-  <w:latentStyles w:defLockedState="0" w:defUIPriority="99" w:defSemiHidden="1" w:defUnhideWhenUsed="1" w:defQFormat="0" w:count="267">
-    <w:lsdException w:name="Normal" w:semiHidden="0" w:uiPriority="0" w:unhideWhenUsed="0" w:qFormat="1"/>
-    <w:lsdException w:name="heading 1" w:semiHidden="0" w:uiPriority="9" w:unhideWhenUsed="0" w:qFormat="1"/>
-    <w:lsdException w:name="heading 2" w:uiPriority="9" w:qFormat="1"/>
-    <w:lsdException w:name="heading 3" w:uiPriority="9" w:qFormat="1"/>
-    <w:lsdException w:name="heading 4" w:uiPriority="9" w:qFormat="1"/>
-    <w:lsdException w:name="heading 5" w:uiPriority="9" w:qFormat="1"/>
-    <w:lsdException w:name="heading 6" w:uiPriority="9" w:qFormat="1"/>
-    <w:lsdException w:name="heading 7" w:uiPriority="9" w:qFormat="1"/>
-    <w:lsdException w:name="heading 8" w:uiPriority="9" w:qFormat="1"/>
-    <w:lsdException w:name="heading 9" w:uiPriority="9" w:qFormat="1"/>
-    <w:lsdException w:name="toc 1" w:uiPriority="39"/>
-    <w:lsdException w:name="toc 2" w:uiPriority="39"/>
-    <w:lsdException w:name="toc 3" w:uiPriority="39"/>
-    <w:lsdException w:name="toc 4" w:uiPriority="39"/>
-    <w:lsdException w:name="toc 5" w:uiPriority="39"/>
-    <w:lsdException w:name="toc 6" w:uiPriority="39"/>
-    <w:lsdException w:name="toc 7" w:uiPriority="39"/>
-    <w:lsdException w:name="toc 8" w:uiPriority="39"/>
-    <w:lsdException w:name="toc 9" w:uiPriority="39"/>
-    <w:lsdException w:name="caption" w:uiPriority="35" w:qFormat="1"/>
-    <w:lsdException w:name="Title" w:semiHidden="0" w:uiPriority="10" w:unhideWhenUsed="0" w:qFormat="1"/>
-    <w:lsdException w:name="Default Paragraph Font" w:uiPriority="1"/>
-    <w:lsdException w:name="Subtitle" w:semiHidden="0" w:uiPriority="11" w:unhideWhenUsed="0" w:qFormat="1"/>
-    <w:lsdException w:name="Strong" w:semiHidden="0" w:uiPriority="22" w:unhideWhenUsed="0" w:qFormat="1"/>
-    <w:lsdException w:name="Emphasis" w:semiHidden="0" w:uiPriority="20" w:unhideWhenUsed="0" w:qFormat="1"/>
-    <w:lsdException w:name="Table Grid" w:semiHidden="0" w:uiPriority="59" w:unhideWhenUsed="0"/>
-    <w:lsdException w:name="Placeholder Text" w:unhideWhenUsed="0"/>
-    <w:lsdException w:name="No Spacing" w:semiHidden="0" w:uiPriority="1" w:unhideWhenUsed="0" w:qFormat="1"/>
-    <w:lsdException w:name="Light Shading" w:semiHidden="0" w:uiPriority="60" w:unhideWhenUsed="0"/>
-    <w:lsdException w:name="Light List" w:semiHidden="0" w:uiPriority="61" w:unhideWhenUsed="0"/>
-    <w:lsdException w:name="Light Grid" w:semiHidden="0" w:uiPriority="62" w:unhideWhenUsed="0"/>
-    <w:lsdException w:name="Medium Shading 1" w:semiHidden="0" w:uiPriority="63" w:unhideWhenUsed="0"/>
-    <w:lsdException w:name="Medium Shading 2" w:semiHidden="0" w:uiPriority="64" w:unhideWhenUsed="0"/>
-    <w:lsdException w:name="Medium List 1" w:semiHidden="0" w:uiPriority="65" w:unhideWhenUsed="0"/>
-    <w:lsdException w:name="Medium List 2" w:semiHidden="0" w:uiPriority="66" w:unhideWhenUsed="0"/>
-    <w:lsdException w:name="Medium Grid 1" w:semiHidden="0" w:uiPriority="67" w:unhideWhenUsed="0"/>
-    <w:lsdException w:name="Medium Grid 2" w:semiHidden="0" w:uiPriority="68" w:unhideWhenUsed="0"/>
-    <w:lsdException w:name="Medium Grid 3" w:semiHidden="0" w:uiPriority="69" w:unhideWhenUsed="0"/>
-    <w:lsdException w:name="Dark List" w:semiHidden="0" w:uiPriority="70" w:unhideWhenUsed="0"/>
-    <w:lsdException w:name="Colorful Shading" w:semiHidden="0" w:uiPriority="71" w:unhideWhenUsed="0"/>
-    <w:lsdException w:name="Colorful List" w:semiHidden="0" w:uiPriority="72" w:unhideWhenUsed="0"/>
-    <w:lsdException w:name="Colorful Grid" w:semiHidden="0" w:uiPriority="73" w:unhideWhenUsed="0"/>
-    <w:lsdException w:name="Light Shading Accent 1" w:semiHidden="0" w:uiPriority="60" w:unhideWhenUsed="0"/>
-    <w:lsdException w:name="Light List Accent 1" w:semiHidden="0" w:uiPriority="61" w:unhideWhenUsed="0"/>
-    <w:lsdException w:name="Light Grid Accent 1" w:semiHidden="0" w:uiPriority="62" w:unhideWhenUsed="0"/>
-    <w:lsdException w:name="Medium Shading 1 Accent 1" w:semiHidden="0" w:uiPriority="63" w:unhideWhenUsed="0"/>
-    <w:lsdException w:name="Medium Shading 2 Accent 1" w:semiHidden="0" w:uiPriority="64" w:unhideWhenUsed="0"/>
-    <w:lsdException w:name="Medium List 1 Accent 1" w:semiHidden="0" w:uiPriority="65" w:unhideWhenUsed="0"/>
-    <w:lsdException w:name="Revision" w:unhideWhenUsed="0"/>
-    <w:lsdException w:name="List Paragraph" w:semiHidden="0" w:uiPriority="34" w:unhideWhenUsed="0" w:qFormat="1"/>
-    <w:lsdException w:name="Quote" w:semiHidden="0" w:uiPriority="29" w:unhideWhenUsed="0" w:qFormat="1"/>
-    <w:lsdException w:name="Intense Quote" w:semiHidden="0" w:uiPriority="30" w:unhideWhenUsed="0" w:qFormat="1"/>
-    <w:lsdException w:name="Medium List 2 Accent 1" w:semiHidden="0" w:uiPriority="66" w:unhideWhenUsed="0"/>
-    <w:lsdException w:name="Medium Grid 1 Accent 1" w:semiHidden="0" w:uiPriority="67" w:unhideWhenUsed="0"/>
-    <w:lsdException w:name="Medium Grid 2 Accent 1" w:semiHidden="0" w:uiPriority="68" w:unhideWhenUsed="0"/>
-    <w:lsdException w:name="Medium Grid 3 Accent 1" w:semiHidden="0" w:uiPriority="69" w:unhideWhenUsed="0"/>
-    <w:lsdException w:name="Dark List Accent 1" w:semiHidden="0" w:uiPriority="70" w:unhideWhenUsed="0"/>
-    <w:lsdException w:name="Colorful Shading Accent 1" w:semiHidden="0" w:uiPriority="71" w:unhideWhenUsed="0"/>
-    <w:lsdException w:name="Colorful List Accent 1" w:semiHidden="0" w:uiPriority="72" w:unhideWhenUsed="0"/>
-    <w:lsdException w:name="Colorful Grid Accent 1" w:semiHidden="0" w:uiPriority="73" w:unhideWhenUsed="0"/>
-    <w:lsdException w:name="Light Shading Accent 2" w:semiHidden="0" w:uiPriority="60" w:unhideWhenUsed="0"/>
-    <w:lsdException w:name="Light List Accent 2" w:semiHidden="0" w:uiPriority="61" w:unhideWhenUsed="0"/>
-    <w:lsdException w:name="Light Grid Accent 2" w:semiHidden="0" w:uiPriority="62" w:unhideWhenUsed="0"/>
-    <w:lsdException w:name="Medium Shading 1 Accent 2" w:semiHidden="0" w:uiPriority="63" w:unhideWhenUsed="0"/>
-    <w:lsdException w:name="Medium Shading 2 Accent 2" w:semiHidden="0" w:uiPriority="64" w:unhideWhenUsed="0"/>
-    <w:lsdException w:name="Medium List 1 Accent 2" w:semiHidden="0" w:uiPriority="65" w:unhideWhenUsed="0"/>
-    <w:lsdException w:name="Medium List 2 Accent 2" w:semiHidden="0" w:uiPriority="66" w:unhideWhenUsed="0"/>
-    <w:lsdException w:name="Medium Grid 1 Accent 2" w:semiHidden="0" w:uiPriority="67" w:unhideWhenUsed="0"/>
-    <w:lsdException w:name="Medium Grid 2 Accent 2" w:semiHidden="0" w:uiPriority="68" w:unhideWhenUsed="0"/>
-    <w:lsdException w:name="Medium Grid 3 Accent 2" w:semiHidden="0" w:uiPriority="69" w:unhideWhenUsed="0"/>
-    <w:lsdException w:name="Dark List Accent 2" w:semiHidden="0" w:uiPriority="70" w:unhideWhenUsed="0"/>
-    <w:lsdException w:name="Colorful Shading Accent 2" w:semiHidden="0" w:uiPriority="71" w:unhideWhenUsed="0"/>
-    <w:lsdException w:name="Colorful List Accent 2" w:semiHidden="0" w:uiPriority="72" w:unhideWhenUsed="0"/>
-    <w:lsdException w:name="Colorful Grid Accent 2" w:semiHidden="0" w:uiPriority="73" w:unhideWhenUsed="0"/>
-    <w:lsdException w:name="Light Shading Accent 3" w:semiHidden="0" w:uiPriority="60" w:unhideWhenUsed="0"/>
-    <w:lsdException w:name="Light List Accent 3" w:semiHidden="0" w:uiPriority="61" w:unhideWhenUsed="0"/>
-    <w:lsdException w:name="Light Grid Accent 3" w:semiHidden="0" w:uiPriority="62" w:unhideWhenUsed="0"/>
-    <w:lsdException w:name="Medium Shading 1 Accent 3" w:semiHidden="0" w:uiPriority="63" w:unhideWhenUsed="0"/>
-    <w:lsdException w:name="Medium Shading 2 Accent 3" w:semiHidden="0" w:uiPriority="64" w:unhideWhenUsed="0"/>
-    <w:lsdException w:name="Medium List 1 Accent 3" w:semiHidden="0" w:uiPriority="65" w:unhideWhenUsed="0"/>
-    <w:lsdException w:name="Medium List 2 Accent 3" w:semiHidden="0" w:uiPriority="66" w:unhideWhenUsed="0"/>
-    <w:lsdException w:name="Medium Grid 1 Accent 3" w:semiHidden="0" w:uiPriority="67" w:unhideWhenUsed="0"/>
-    <w:lsdException w:name="Medium Grid 2 Accent 3" w:semiHidden="0" w:uiPriority="68" w:unhideWhenUsed="0"/>
-    <w:lsdException w:name="Medium Grid 3 Accent 3" w:semiHidden="0" w:uiPriority="69" w:unhideWhenUsed="0"/>
-    <w:lsdException w:name="Dark List Accent 3" w:semiHidden="0" w:uiPriority="70" w:unhideWhenUsed="0"/>
-    <w:lsdException w:name="Colorful Shading Accent 3" w:semiHidden="0" w:uiPriority="71" w:unhideWhenUsed="0"/>
-    <w:lsdException w:name="Colorful List Accent 3" w:semiHidden="0" w:uiPriority="72" w:unhideWhenUsed="0"/>
-    <w:lsdException w:name="Colorful Grid Accent 3" w:semiHidden="0" w:uiPriority="73" w:unhideWhenUsed="0"/>
-    <w:lsdException w:name="Light Shading Accent 4" w:semiHidden="0" w:uiPriority="60" w:unhideWhenUsed="0"/>
-    <w:lsdException w:name="Light List Accent 4" w:semiHidden="0" w:uiPriority="61" w:unhideWhenUsed="0"/>
-    <w:lsdException w:name="Light Grid Accent 4" w:semiHidden="0" w:uiPriority="62" w:unhideWhenUsed="0"/>
-    <w:lsdException w:name="Medium Shading 1 Accent 4" w:semiHidden="0" w:uiPriority="63" w:unhideWhenUsed="0"/>
-    <w:lsdException w:name="Medium Shading 2 Accent 4" w:semiHidden="0" w:uiPriority="64" w:unhideWhenUsed="0"/>
-    <w:lsdException w:name="Medium List 1 Accent 4" w:semiHidden="0" w:uiPriority="65" w:unhideWhenUsed="0"/>
-    <w:lsdException w:name="Medium List 2 Accent 4" w:semiHidden="0" w:uiPriority="66" w:unhideWhenUsed="0"/>
-    <w:lsdException w:name="Medium Grid 1 Accent 4" w:semiHidden="0" w:uiPriority="67" w:unhideWhenUsed="0"/>
-    <w:lsdException w:name="Medium Grid 2 Accent 4" w:semiHidden="0" w:uiPriority="68" w:unhideWhenUsed="0"/>
-    <w:lsdException w:name="Medium Grid 3 Accent 4" w:semiHidden="0" w:uiPriority="69" w:unhideWhenUsed="0"/>
-    <w:lsdException w:name="Dark List Accent 4" w:semiHidden="0" w:uiPriority="70" w:unhideWhenUsed="0"/>
-    <w:lsdException w:name="Colorful Shading Accent 4" w:semiHidden="0" w:uiPriority="71" w:unhideWhenUsed="0"/>
-    <w:lsdException w:name="Colorful List Accent 4" w:semiHidden="0" w:uiPriority="72" w:unhideWhenUsed="0"/>
-    <w:lsdException w:name="Colorful Grid Accent 4" w:semiHidden="0" w:uiPriority="73" w:unhideWhenUsed="0"/>
-    <w:lsdException w:name="Light Shading Accent 5" w:semiHidden="0" w:uiPriority="60" w:unhideWhenUsed="0"/>
-    <w:lsdException w:name="Light List Accent 5" w:semiHidden="0" w:uiPriority="61" w:unhideWhenUsed="0"/>
-    <w:lsdException w:name="Light Grid Accent 5" w:semiHidden="0" w:uiPriority="62" w:unhideWhenUsed="0"/>
-    <w:lsdException w:name="Medium Shading 1 Accent 5" w:semiHidden="0" w:uiPriority="63" w:unhideWhenUsed="0"/>
-    <w:lsdException w:name="Medium Shading 2 Accent 5" w:semiHidden="0" w:uiPriority="64" w:unhideWhenUsed="0"/>
-    <w:lsdException w:name="Medium List 1 Accent 5" w:semiHidden="0" w:uiPriority="65" w:unhideWhenUsed="0"/>
-    <w:lsdException w:name="Medium List 2 Accent 5" w:semiHidden="0" w:uiPriority="66" w:unhideWhenUsed="0"/>
-    <w:lsdException w:name="Medium Grid 1 Accent 5" w:semiHidden="0" w:uiPriority="67" w:unhideWhenUsed="0"/>
-    <w:lsdException w:name="Medium Grid 2 Accent 5" w:semiHidden="0" w:uiPriority="68" w:unhideWhenUsed="0"/>
-    <w:lsdException w:name="Medium Grid 3 Accent 5" w:semiHidden="0" w:uiPriority="69" w:unhideWhenUsed="0"/>
-    <w:lsdException w:name="Dark List Accent 5" w:semiHidden="0" w:uiPriority="70" w:unhideWhenUsed="0"/>
-    <w:lsdException w:name="Colorful Shading Accent 5" w:semiHidden="0" w:uiPriority="71" w:unhideWhenUsed="0"/>
-    <w:lsdException w:name="Colorful List Accent 5" w:semiHidden="0" w:uiPriority="72" w:unhideWhenUsed="0"/>
-    <w:lsdException w:name="Colorful Grid Accent 5" w:semiHidden="0" w:uiPriority="73" w:unhideWhenUsed="0"/>
-    <w:lsdException w:name="Light Shading Accent 6" w:semiHidden="0" w:uiPriority="60" w:unhideWhenUsed="0"/>
-    <w:lsdException w:name="Light List Accent 6" w:semiHidden="0" w:uiPriority="61" w:unhideWhenUsed="0"/>
-    <w:lsdException w:name="Light Grid Accent 6" w:semiHidden="0" w:uiPriority="62" w:unhideWhenUsed="0"/>
-    <w:lsdException w:name="Medium Shading 1 Accent 6" w:semiHidden="0" w:uiPriority="63" w:unhideWhenUsed="0"/>
-    <w:lsdException w:name="Medium Shading 2 Accent 6" w:semiHidden="0" w:uiPriority="64" w:unhideWhenUsed="0"/>
-    <w:lsdException w:name="Medium List 1 Accent 6" w:semiHidden="0" w:uiPriority="65" w:unhideWhenUsed="0"/>
-    <w:lsdException w:name="Medium List 2 Accent 6" w:semiHidden="0" w:uiPriority="66" w:unhideWhenUsed="0"/>
-    <w:lsdException w:name="Medium Grid 1 Accent 6" w:semiHidden="0" w:uiPriority="67" w:unhideWhenUsed="0"/>
-    <w:lsdException w:name="Medium Grid 2 Accent 6" w:semiHidden="0" w:uiPriority="68" w:unhideWhenUsed="0"/>
-    <w:lsdException w:name="Medium Grid 3 Accent 6" w:semiHidden="0" w:uiPriority="69" w:unhideWhenUsed="0"/>
-    <w:lsdException w:name="Dark List Accent 6" w:semiHidden="0" w:uiPriority="70" w:unhideWhenUsed="0"/>
-    <w:lsdException w:name="Colorful Shading Accent 6" w:semiHidden="0" w:uiPriority="71" w:unhideWhenUsed="0"/>
-    <w:lsdException w:name="Colorful List Accent 6" w:semiHidden="0" w:uiPriority="72" w:unhideWhenUsed="0"/>
-    <w:lsdException w:name="Colorful Grid Accent 6" w:semiHidden="0" w:uiPriority="73" w:unhideWhenUsed="0"/>
-    <w:lsdException w:name="Subtle Emphasis" w:semiHidden="0" w:uiPriority="19" w:unhideWhenUsed="0" w:qFormat="1"/>
-    <w:lsdException w:name="Intense Emphasis" w:semiHidden="0" w:uiPriority="21" w:unhideWhenUsed="0" w:qFormat="1"/>
-    <w:lsdException w:name="Subtle Reference" w:semiHidden="0" w:uiPriority="31" w:unhideWhenUsed="0" w:qFormat="1"/>
-    <w:lsdException w:name="Intense Reference" w:semiHidden="0" w:uiPriority="32" w:unhideWhenUsed="0" w:qFormat="1"/>
-    <w:lsdException w:name="Book Title" w:semiHidden="0" w:uiPriority="33" w:unhideWhenUsed="0" w:qFormat="1"/>
-    <w:lsdException w:name="Bibliography" w:uiPriority="37"/>
-    <w:lsdException w:name="TOC Heading" w:uiPriority="39" w:qFormat="1"/>
+  <w:latentStyles w:defLockedState="0" w:defUIPriority="99" w:defSemiHidden="0" w:defUnhideWhenUsed="0" w:defQFormat="0" w:count="371">
+    <w:lsdException w:name="Normal" w:uiPriority="0" w:qFormat="1"/>
+    <w:lsdException w:name="heading 1" w:uiPriority="9" w:qFormat="1"/>
+    <w:lsdException w:name="heading 2" w:semiHidden="1" w:uiPriority="9" w:unhideWhenUsed="1" w:qFormat="1"/>
+    <w:lsdException w:name="heading 3" w:semiHidden="1" w:uiPriority="9" w:unhideWhenUsed="1" w:qFormat="1"/>
+    <w:lsdException w:name="heading 4" w:semiHidden="1" w:uiPriority="9" w:unhideWhenUsed="1" w:qFormat="1"/>
+    <w:lsdException w:name="heading 5" w:semiHidden="1" w:uiPriority="9" w:unhideWhenUsed="1" w:qFormat="1"/>
+    <w:lsdException w:name="heading 6" w:semiHidden="1" w:uiPriority="9" w:unhideWhenUsed="1" w:qFormat="1"/>
+    <w:lsdException w:name="heading 7" w:semiHidden="1" w:uiPriority="9" w:unhideWhenUsed="1" w:qFormat="1"/>
+    <w:lsdException w:name="heading 8" w:semiHidden="1" w:uiPriority="9" w:unhideWhenUsed="1" w:qFormat="1"/>
+    <w:lsdException w:name="heading 9" w:semiHidden="1" w:uiPriority="9" w:unhideWhenUsed="1" w:qFormat="1"/>
+    <w:lsdException w:name="index 1" w:semiHidden="1" w:unhideWhenUsed="1"/>
+    <w:lsdException w:name="index 2" w:semiHidden="1" w:unhideWhenUsed="1"/>
+    <w:lsdException w:name="index 3" w:semiHidden="1" w:unhideWhenUsed="1"/>
+    <w:lsdException w:name="index 4" w:semiHidden="1" w:unhideWhenUsed="1"/>
+    <w:lsdException w:name="index 5" w:semiHidden="1" w:unhideWhenUsed="1"/>
+    <w:lsdException w:name="index 6" w:semiHidden="1" w:unhideWhenUsed="1"/>
+    <w:lsdException w:name="index 7" w:semiHidden="1" w:unhideWhenUsed="1"/>
+    <w:lsdException w:name="index 8" w:semiHidden="1" w:unhideWhenUsed="1"/>
+    <w:lsdException w:name="index 9" w:semiHidden="1" w:unhideWhenUsed="1"/>
+    <w:lsdException w:name="toc 1" w:semiHidden="1" w:uiPriority="39" w:unhideWhenUsed="1"/>
+    <w:lsdException w:name="toc 2" w:semiHidden="1" w:uiPriority="39" w:unhideWhenUsed="1"/>
+    <w:lsdException w:name="toc 3" w:semiHidden="1" w:uiPriority="39" w:unhideWhenUsed="1"/>
+    <w:lsdException w:name="toc 4" w:semiHidden="1" w:uiPriority="39" w:unhideWhenUsed="1"/>
+    <w:lsdException w:name="toc 5" w:semiHidden="1" w:uiPriority="39" w:unhideWhenUsed="1"/>
+    <w:lsdException w:name="toc 6" w:semiHidden="1" w:uiPriority="39" w:unhideWhenUsed="1"/>
+    <w:lsdException w:name="toc 7" w:semiHidden="1" w:uiPriority="39" w:unhideWhenUsed="1"/>
+    <w:lsdException w:name="toc 8" w:semiHidden="1" w:uiPriority="39" w:unhideWhenUsed="1"/>
+    <w:lsdException w:name="toc 9" w:semiHidden="1" w:uiPriority="39" w:unhideWhenUsed="1"/>
+    <w:lsdException w:name="Normal Indent" w:semiHidden="1" w:unhideWhenUsed="1"/>
+    <w:lsdException w:name="footnote text" w:semiHidden="1" w:unhideWhenUsed="1"/>
+    <w:lsdException w:name="annotation text" w:semiHidden="1" w:unhideWhenUsed="1"/>
+    <w:lsdException w:name="header" w:semiHidden="1" w:unhideWhenUsed="1"/>
+    <w:lsdException w:name="footer" w:semiHidden="1" w:unhideWhenUsed="1"/>
+    <w:lsdException w:name="index heading" w:semiHidden="1" w:unhideWhenUsed="1"/>
+    <w:lsdException w:name="caption" w:semiHidden="1" w:uiPriority="35" w:unhideWhenUsed="1" w:qFormat="1"/>
+    <w:lsdException w:name="table of figures" w:semiHidden="1" w:unhideWhenUsed="1"/>
+    <w:lsdException w:name="envelope address" w:semiHidden="1" w:unhideWhenUsed="1"/>
+    <w:lsdException w:name="envelope return" w:semiHidden="1" w:unhideWhenUsed="1"/>
+    <w:lsdException w:name="footnote reference" w:semiHidden="1" w:unhideWhenUsed="1"/>
+    <w:lsdException w:name="annotation reference" w:semiHidden="1" w:unhideWhenUsed="1"/>
+    <w:lsdException w:name="line number" w:semiHidden="1" w:unhideWhenUsed="1"/>
+    <w:lsdException w:name="page number" w:semiHidden="1" w:unhideWhenUsed="1"/>
+    <w:lsdException w:name="endnote reference" w:semiHidden="1" w:unhideWhenUsed="1"/>
+    <w:lsdException w:name="endnote text" w:semiHidden="1" w:unhideWhenUsed="1"/>
+    <w:lsdException w:name="table of authorities" w:semiHidden="1" w:unhideWhenUsed="1"/>
+    <w:lsdException w:name="macro" w:semiHidden="1" w:unhideWhenUsed="1"/>
+    <w:lsdException w:name="toa heading" w:semiHidden="1" w:unhideWhenUsed="1"/>
+    <w:lsdException w:name="List" w:semiHidden="1" w:unhideWhenUsed="1"/>
+    <w:lsdException w:name="List Bullet" w:semiHidden="1" w:unhideWhenUsed="1"/>
+    <w:lsdException w:name="List Number" w:semiHidden="1" w:unhideWhenUsed="1"/>
+    <w:lsdException w:name="List 2" w:semiHidden="1" w:unhideWhenUsed="1"/>
+    <w:lsdException w:name="List 3" w:semiHidden="1" w:unhideWhenUsed="1"/>
+    <w:lsdException w:name="List 4" w:semiHidden="1" w:unhideWhenUsed="1"/>
+    <w:lsdException w:name="List 5" w:semiHidden="1" w:unhideWhenUsed="1"/>
+    <w:lsdException w:name="List Bullet 2" w:semiHidden="1" w:unhideWhenUsed="1"/>
+    <w:lsdException w:name="List Bullet 3" w:semiHidden="1" w:unhideWhenUsed="1"/>
+    <w:lsdException w:name="List Bullet 4" w:semiHidden="1" w:unhideWhenUsed="1"/>
+    <w:lsdException w:name="List Bullet 5" w:semiHidden="1" w:unhideWhenUsed="1"/>
+    <w:lsdException w:name="List Number 2" w:semiHidden="1" w:unhideWhenUsed="1"/>
+    <w:lsdException w:name="List Number 3" w:semiHidden="1" w:unhideWhenUsed="1"/>
+    <w:lsdException w:name="List Number 4" w:semiHidden="1" w:unhideWhenUsed="1"/>
+    <w:lsdException w:name="List Number 5" w:semiHidden="1" w:unhideWhenUsed="1"/>
+    <w:lsdException w:name="Title" w:uiPriority="10" w:qFormat="1"/>
+    <w:lsdException w:name="Closing" w:semiHidden="1" w:unhideWhenUsed="1"/>
+    <w:lsdException w:name="Signature" w:semiHidden="1" w:unhideWhenUsed="1"/>
+    <w:lsdException w:name="Default Paragraph Font" w:semiHidden="1" w:uiPriority="1" w:unhideWhenUsed="1"/>
+    <w:lsdException w:name="Body Text" w:semiHidden="1" w:unhideWhenUsed="1"/>
+    <w:lsdException w:name="Body Text Indent" w:semiHidden="1" w:unhideWhenUsed="1"/>
+    <w:lsdException w:name="List Continue" w:semiHidden="1" w:unhideWhenUsed="1"/>
+    <w:lsdException w:name="List Continue 2" w:semiHidden="1" w:unhideWhenUsed="1"/>
+    <w:lsdException w:name="List Continue 3" w:semiHidden="1" w:unhideWhenUsed="1"/>
+    <w:lsdException w:name="List Continue 4" w:semiHidden="1" w:unhideWhenUsed="1"/>
+    <w:lsdException w:name="List Continue 5" w:semiHidden="1" w:unhideWhenUsed="1"/>
+    <w:lsdException w:name="Message Header" w:semiHidden="1" w:unhideWhenUsed="1"/>
+    <w:lsdException w:name="Subtitle" w:uiPriority="11" w:qFormat="1"/>
+    <w:lsdException w:name="Salutation" w:semiHidden="1" w:unhideWhenUsed="1"/>
+    <w:lsdException w:name="Date" w:semiHidden="1" w:unhideWhenUsed="1"/>
+    <w:lsdException w:name="Body Text First Indent" w:semiHidden="1" w:unhideWhenUsed="1"/>
+    <w:lsdException w:name="Body Text First Indent 2" w:semiHidden="1" w:unhideWhenUsed="1"/>
+    <w:lsdException w:name="Note Heading" w:semiHidden="1" w:unhideWhenUsed="1"/>
+    <w:lsdException w:name="Body Text 2" w:semiHidden="1" w:unhideWhenUsed="1"/>
+    <w:lsdException w:name="Body Text 3" w:semiHidden="1" w:unhideWhenUsed="1"/>
+    <w:lsdException w:name="Body Text Indent 2" w:semiHidden="1" w:unhideWhenUsed="1"/>
+    <w:lsdException w:name="Body Text Indent 3" w:semiHidden="1" w:unhideWhenUsed="1"/>
+    <w:lsdException w:name="Block Text" w:semiHidden="1" w:unhideWhenUsed="1"/>
+    <w:lsdException w:name="Hyperlink" w:semiHidden="1" w:unhideWhenUsed="1"/>
+    <w:lsdException w:name="FollowedHyperlink" w:semiHidden="1" w:unhideWhenUsed="1"/>
+    <w:lsdException w:name="Strong" w:uiPriority="22" w:qFormat="1"/>
+    <w:lsdException w:name="Emphasis" w:uiPriority="20" w:qFormat="1"/>
+    <w:lsdException w:name="Document Map" w:semiHidden="1" w:unhideWhenUsed="1"/>
+    <w:lsdException w:name="Plain Text" w:semiHidden="1" w:unhideWhenUsed="1"/>
+    <w:lsdException w:name="E-mail Signature" w:semiHidden="1" w:unhideWhenUsed="1"/>
+    <w:lsdException w:name="HTML Top of Form" w:semiHidden="1" w:unhideWhenUsed="1"/>
+    <w:lsdException w:name="HTML Bottom of Form" w:semiHidden="1" w:unhideWhenUsed="1"/>
+    <w:lsdException w:name="Normal (Web)" w:semiHidden="1" w:unhideWhenUsed="1"/>
+    <w:lsdException w:name="HTML Acronym" w:semiHidden="1" w:unhideWhenUsed="1"/>
+    <w:lsdException w:name="HTML Address" w:semiHidden="1" w:unhideWhenUsed="1"/>
+    <w:lsdException w:name="HTML Cite" w:semiHidden="1" w:unhideWhenUsed="1"/>
+    <w:lsdException w:name="HTML Code" w:semiHidden="1" w:unhideWhenUsed="1"/>
+    <w:lsdException w:name="HTML Definition" w:semiHidden="1" w:unhideWhenUsed="1"/>
+    <w:lsdException w:name="HTML Keyboard" w:semiHidden="1" w:unhideWhenUsed="1"/>
+    <w:lsdException w:name="HTML Preformatted" w:semiHidden="1" w:unhideWhenUsed="1"/>
+    <w:lsdException w:name="HTML Sample" w:semiHidden="1" w:unhideWhenUsed="1"/>
+    <w:lsdException w:name="HTML Typewriter" w:semiHidden="1" w:unhideWhenUsed="1"/>
+    <w:lsdException w:name="HTML Variable" w:semiHidden="1" w:unhideWhenUsed="1"/>
+    <w:lsdException w:name="Normal Table" w:semiHidden="1" w:unhideWhenUsed="1"/>
+    <w:lsdException w:name="annotation subject" w:semiHidden="1" w:unhideWhenUsed="1"/>
+    <w:lsdException w:name="No List" w:semiHidden="1" w:unhideWhenUsed="1"/>
+    <w:lsdException w:name="Outline List 1" w:semiHidden="1" w:unhideWhenUsed="1"/>
+    <w:lsdException w:name="Outline List 2" w:semiHidden="1" w:unhideWhenUsed="1"/>
+    <w:lsdException w:name="Outline List 3" w:semiHidden="1" w:unhideWhenUsed="1"/>
+    <w:lsdException w:name="Table Simple 1" w:semiHidden="1" w:unhideWhenUsed="1"/>
+    <w:lsdException w:name="Table Simple 2" w:semiHidden="1" w:unhideWhenUsed="1"/>
+    <w:lsdException w:name="Table Simple 3" w:semiHidden="1" w:unhideWhenUsed="1"/>
+    <w:lsdException w:name="Table Classic 1" w:semiHidden="1" w:unhideWhenUsed="1"/>
+    <w:lsdException w:name="Table Classic 2" w:semiHidden="1" w:unhideWhenUsed="1"/>
+    <w:lsdException w:name="Table Classic 3" w:semiHidden="1" w:unhideWhenUsed="1"/>
+    <w:lsdException w:name="Table Classic 4" w:semiHidden="1" w:unhideWhenUsed="1"/>
+    <w:lsdException w:name="Table Colorful 1" w:semiHidden="1" w:unhideWhenUsed="1"/>
+    <w:lsdException w:name="Table Colorful 2" w:semiHidden="1" w:unhideWhenUsed="1"/>
+    <w:lsdException w:name="Table Colorful 3" w:semiHidden="1" w:unhideWhenUsed="1"/>
+    <w:lsdException w:name="Table Columns 1" w:semiHidden="1" w:unhideWhenUsed="1"/>
+    <w:lsdException w:name="Table Columns 2" w:semiHidden="1" w:unhideWhenUsed="1"/>
+    <w:lsdException w:name="Table Columns 3" w:semiHidden="1" w:unhideWhenUsed="1"/>
+    <w:lsdException w:name="Table Columns 4" w:semiHidden="1" w:unhideWhenUsed="1"/>
+    <w:lsdException w:name="Table Columns 5" w:semiHidden="1" w:unhideWhenUsed="1"/>
+    <w:lsdException w:name="Table Grid 1" w:semiHidden="1" w:unhideWhenUsed="1"/>
+    <w:lsdException w:name="Table Grid 2" w:semiHidden="1" w:unhideWhenUsed="1"/>
+    <w:lsdException w:name="Table Grid 3" w:semiHidden="1" w:unhideWhenUsed="1"/>
+    <w:lsdException w:name="Table Grid 4" w:semiHidden="1" w:unhideWhenUsed="1"/>
+    <w:lsdException w:name="Table Grid 5" w:semiHidden="1" w:unhideWhenUsed="1"/>
+    <w:lsdException w:name="Table Grid 6" w:semiHidden="1" w:unhideWhenUsed="1"/>
+    <w:lsdException w:name="Table Grid 7" w:semiHidden="1" w:unhideWhenUsed="1"/>
+    <w:lsdException w:name="Table Grid 8" w:semiHidden="1" w:unhideWhenUsed="1"/>
+    <w:lsdException w:name="Table List 1" w:semiHidden="1" w:unhideWhenUsed="1"/>
+    <w:lsdException w:name="Table List 2" w:semiHidden="1" w:unhideWhenUsed="1"/>
+    <w:lsdException w:name="Table List 3" w:semiHidden="1" w:unhideWhenUsed="1"/>
+    <w:lsdException w:name="Table List 4" w:semiHidden="1" w:unhideWhenUsed="1"/>
+    <w:lsdException w:name="Table List 5" w:semiHidden="1" w:unhideWhenUsed="1"/>
+    <w:lsdException w:name="Table List 6" w:semiHidden="1" w:unhideWhenUsed="1"/>
+    <w:lsdException w:name="Table List 7" w:semiHidden="1" w:unhideWhenUsed="1"/>
+    <w:lsdException w:name="Table List 8" w:semiHidden="1" w:unhideWhenUsed="1"/>
+    <w:lsdException w:name="Table 3D effects 1" w:semiHidden="1" w:unhideWhenUsed="1"/>
+    <w:lsdException w:name="Table 3D effects 2" w:semiHidden="1" w:unhideWhenUsed="1"/>
+    <w:lsdException w:name="Table 3D effects 3" w:semiHidden="1" w:unhideWhenUsed="1"/>
+    <w:lsdException w:name="Table Contemporary" w:semiHidden="1" w:unhideWhenUsed="1"/>
+    <w:lsdException w:name="Table Elegant" w:semiHidden="1" w:unhideWhenUsed="1"/>
+    <w:lsdException w:name="Table Professional" w:semiHidden="1" w:unhideWhenUsed="1"/>
+    <w:lsdException w:name="Table Subtle 1" w:semiHidden="1" w:unhideWhenUsed="1"/>
+    <w:lsdException w:name="Table Subtle 2" w:semiHidden="1" w:unhideWhenUsed="1"/>
+    <w:lsdException w:name="Table Web 1" w:semiHidden="1" w:unhideWhenUsed="1"/>
+    <w:lsdException w:name="Table Web 2" w:semiHidden="1" w:unhideWhenUsed="1"/>
+    <w:lsdException w:name="Table Web 3" w:semiHidden="1" w:unhideWhenUsed="1"/>
+    <w:lsdException w:name="Balloon Text" w:semiHidden="1" w:unhideWhenUsed="1"/>
+    <w:lsdException w:name="Table Grid" w:uiPriority="59"/>
+    <w:lsdException w:name="Table Theme" w:semiHidden="1" w:unhideWhenUsed="1"/>
+    <w:lsdException w:name="Placeholder Text" w:semiHidden="1"/>
+    <w:lsdException w:name="No Spacing" w:uiPriority="1" w:qFormat="1"/>
+    <w:lsdException w:name="Light Shading" w:uiPriority="60"/>
+    <w:lsdException w:name="Light List" w:uiPriority="61"/>
+    <w:lsdException w:name="Light Grid" w:uiPriority="62"/>
+    <w:lsdException w:name="Medium Shading 1" w:uiPriority="63"/>
+    <w:lsdException w:name="Medium Shading 2" w:uiPriority="64"/>
+    <w:lsdException w:name="Medium List 1" w:uiPriority="65"/>
+    <w:lsdException w:name="Medium List 2" w:uiPriority="66"/>
+    <w:lsdException w:name="Medium Grid 1" w:uiPriority="67"/>
+    <w:lsdException w:name="Medium Grid 2" w:uiPriority="68"/>
+    <w:lsdException w:name="Medium Grid 3" w:uiPriority="69"/>
+    <w:lsdException w:name="Dark List" w:uiPriority="70"/>
+    <w:lsdException w:name="Colorful Shading" w:uiPriority="71"/>
+    <w:lsdException w:name="Colorful List" w:uiPriority="72"/>
+    <w:lsdException w:name="Colorful Grid" w:uiPriority="73"/>
+    <w:lsdException w:name="Light Shading Accent 1" w:uiPriority="60"/>
+    <w:lsdException w:name="Light List Accent 1" w:uiPriority="61"/>
+    <w:lsdException w:name="Light Grid Accent 1" w:uiPriority="62"/>
+    <w:lsdException w:name="Medium Shading 1 Accent 1" w:uiPriority="63"/>
+    <w:lsdException w:name="Medium Shading 2 Accent 1" w:uiPriority="64"/>
+    <w:lsdException w:name="Medium List 1 Accent 1" w:uiPriority="65"/>
+    <w:lsdException w:name="Revision" w:semiHidden="1"/>
+    <w:lsdException w:name="List Paragraph" w:uiPriority="34" w:qFormat="1"/>
+    <w:lsdException w:name="Quote" w:uiPriority="29" w:qFormat="1"/>
+    <w:lsdException w:name="Intense Quote" w:uiPriority="30" w:qFormat="1"/>
+    <w:lsdException w:name="Medium List 2 Accent 1" w:uiPriority="66"/>
+    <w:lsdException w:name="Medium Grid 1 Accent 1" w:uiPriority="67"/>
+    <w:lsdException w:name="Medium Grid 2 Accent 1" w:uiPriority="68"/>
+    <w:lsdException w:name="Medium Grid 3 Accent 1" w:uiPriority="69"/>
+    <w:lsdException w:name="Dark List Accent 1" w:uiPriority="70"/>
+    <w:lsdException w:name="Colorful Shading Accent 1" w:uiPriority="71"/>
+    <w:lsdException w:name="Colorful List Accent 1" w:uiPriority="72"/>
+    <w:lsdException w:name="Colorful Grid Accent 1" w:uiPriority="73"/>
+    <w:lsdException w:name="Light Shading Accent 2" w:uiPriority="60"/>
+    <w:lsdException w:name="Light List Accent 2" w:uiPriority="61"/>
+    <w:lsdException w:name="Light Grid Accent 2" w:uiPriority="62"/>
+    <w:lsdException w:name="Medium Shading 1 Accent 2" w:uiPriority="63"/>
+    <w:lsdException w:name="Medium Shading 2 Accent 2" w:uiPriority="64"/>
+    <w:lsdException w:name="Medium List 1 Accent 2" w:uiPriority="65"/>
+    <w:lsdException w:name="Medium List 2 Accent 2" w:uiPriority="66"/>
+    <w:lsdException w:name="Medium Grid 1 Accent 2" w:uiPriority="67"/>
+    <w:lsdException w:name="Medium Grid 2 Accent 2" w:uiPriority="68"/>
+    <w:lsdException w:name="Medium Grid 3 Accent 2" w:uiPriority="69"/>
+    <w:lsdException w:name="Dark List Accent 2" w:uiPriority="70"/>
+    <w:lsdException w:name="Colorful Shading Accent 2" w:uiPriority="71"/>
+    <w:lsdException w:name="Colorful List Accent 2" w:uiPriority="72"/>
+    <w:lsdException w:name="Colorful Grid Accent 2" w:uiPriority="73"/>
+    <w:lsdException w:name="Light Shading Accent 3" w:uiPriority="60"/>
+    <w:lsdException w:name="Light List Accent 3" w:uiPriority="61"/>
+    <w:lsdException w:name="Light Grid Accent 3" w:uiPriority="62"/>
+    <w:lsdException w:name="Medium Shading 1 Accent 3" w:uiPriority="63"/>
+    <w:lsdException w:name="Medium Shading 2 Accent 3" w:uiPriority="64"/>
+    <w:lsdException w:name="Medium List 1 Accent 3" w:uiPriority="65"/>
+    <w:lsdException w:name="Medium List 2 Accent 3" w:uiPriority="66"/>
+    <w:lsdException w:name="Medium Grid 1 Accent 3" w:uiPriority="67"/>
+    <w:lsdException w:name="Medium Grid 2 Accent 3" w:uiPriority="68"/>
+    <w:lsdException w:name="Medium Grid 3 Accent 3" w:uiPriority="69"/>
+    <w:lsdException w:name="Dark List Accent 3" w:uiPriority="70"/>
+    <w:lsdException w:name="Colorful Shading Accent 3" w:uiPriority="71"/>
+    <w:lsdException w:name="Colorful List Accent 3" w:uiPriority="72"/>
+    <w:lsdException w:name="Colorful Grid Accent 3" w:uiPriority="73"/>
+    <w:lsdException w:name="Light Shading Accent 4" w:uiPriority="60"/>
+    <w:lsdException w:name="Light List Accent 4" w:uiPriority="61"/>
+    <w:lsdException w:name="Light Grid Accent 4" w:uiPriority="62"/>
+    <w:lsdException w:name="Medium Shading 1 Accent 4" w:uiPriority="63"/>
+    <w:lsdException w:name="Medium Shading 2 Accent 4" w:uiPriority="64"/>
+    <w:lsdException w:name="Medium List 1 Accent 4" w:uiPriority="65"/>
+    <w:lsdException w:name="Medium List 2 Accent 4" w:uiPriority="66"/>
+    <w:lsdException w:name="Medium Grid 1 Accent 4" w:uiPriority="67"/>
+    <w:lsdException w:name="Medium Grid 2 Accent 4" w:uiPriority="68"/>
+    <w:lsdException w:name="Medium Grid 3 Accent 4" w:uiPriority="69"/>
+    <w:lsdException w:name="Dark List Accent 4" w:uiPriority="70"/>
+    <w:lsdException w:name="Colorful Shading Accent 4" w:uiPriority="71"/>
+    <w:lsdException w:name="Colorful List Accent 4" w:uiPriority="72"/>
+    <w:lsdException w:name="Colorful Grid Accent 4" w:uiPriority="73"/>
+    <w:lsdException w:name="Light Shading Accent 5" w:uiPriority="60"/>
+    <w:lsdException w:name="Light List Accent 5" w:uiPriority="61"/>
+    <w:lsdException w:name="Light Grid Accent 5" w:uiPriority="62"/>
+    <w:lsdException w:name="Medium Shading 1 Accent 5" w:uiPriority="63"/>
+    <w:lsdException w:name="Medium Shading 2 Accent 5" w:uiPriority="64"/>
+    <w:lsdException w:name="Medium List 1 Accent 5" w:uiPriority="65"/>
+    <w:lsdException w:name="Medium List 2 Accent 5" w:uiPriority="66"/>
+    <w:lsdException w:name="Medium Grid 1 Accent 5" w:uiPriority="67"/>
+    <w:lsdException w:name="Medium Grid 2 Accent 5" w:uiPriority="68"/>
+    <w:lsdException w:name="Medium Grid 3 Accent 5" w:uiPriority="69"/>
+    <w:lsdException w:name="Dark List Accent 5" w:uiPriority="70"/>
+    <w:lsdException w:name="Colorful Shading Accent 5" w:uiPriority="71"/>
+    <w:lsdException w:name="Colorful List Accent 5" w:uiPriority="72"/>
+    <w:lsdException w:name="Colorful Grid Accent 5" w:uiPriority="73"/>
+    <w:lsdException w:name="Light Shading Accent 6" w:uiPriority="60"/>
+    <w:lsdException w:name="Light List Accent 6" w:uiPriority="61"/>
+    <w:lsdException w:name="Light Grid Accent 6" w:uiPriority="62"/>
+    <w:lsdException w:name="Medium Shading 1 Accent 6" w:uiPriority="63"/>
+    <w:lsdException w:name="Medium Shading 2 Accent 6" w:uiPriority="64"/>
+    <w:lsdException w:name="Medium List 1 Accent 6" w:uiPriority="65"/>
+    <w:lsdException w:name="Medium List 2 Accent 6" w:uiPriority="66"/>
+    <w:lsdException w:name="Medium Grid 1 Accent 6" w:uiPriority="67"/>
+    <w:lsdException w:name="Medium Grid 2 Accent 6" w:uiPriority="68"/>
+    <w:lsdException w:name="Medium Grid 3 Accent 6" w:uiPriority="69"/>
+    <w:lsdException w:name="Dark List Accent 6" w:uiPriority="70"/>
+    <w:lsdException w:name="Colorful Shading Accent 6" w:uiPriority="71"/>
+    <w:lsdException w:name="Colorful List Accent 6" w:uiPriority="72"/>
+    <w:lsdException w:name="Colorful Grid Accent 6" w:uiPriority="73"/>
+    <w:lsdException w:name="Subtle Emphasis" w:uiPriority="19" w:qFormat="1"/>
+    <w:lsdException w:name="Intense Emphasis" w:uiPriority="21" w:qFormat="1"/>
+    <w:lsdException w:name="Subtle Reference" w:uiPriority="31" w:qFormat="1"/>
+    <w:lsdException w:name="Intense Reference" w:uiPriority="32" w:qFormat="1"/>
+    <w:lsdException w:name="Book Title" w:uiPriority="33" w:qFormat="1"/>
+    <w:lsdException w:name="Bibliography" w:semiHidden="1" w:uiPriority="37" w:unhideWhenUsed="1"/>
+    <w:lsdException w:name="TOC Heading" w:semiHidden="1" w:uiPriority="39" w:unhideWhenUsed="1" w:qFormat="1"/>
+    <w:lsdException w:name="Plain Table 1" w:uiPriority="41"/>
+    <w:lsdException w:name="Plain Table 2" w:uiPriority="42"/>
+    <w:lsdException w:name="Plain Table 3" w:uiPriority="43"/>
+    <w:lsdException w:name="Plain Table 4" w:uiPriority="44"/>
+    <w:lsdException w:name="Plain Table 5" w:uiPriority="45"/>
+    <w:lsdException w:name="Grid Table Light" w:uiPriority="40"/>
+    <w:lsdException w:name="Grid Table 1 Light" w:uiPriority="46"/>
+    <w:lsdException w:name="Grid Table 2" w:uiPriority="47"/>
+    <w:lsdException w:name="Grid Table 3" w:uiPriority="48"/>
+    <w:lsdException w:name="Grid Table 4" w:uiPriority="49"/>
+    <w:lsdException w:name="Grid Table 5 Dark" w:uiPriority="50"/>
+    <w:lsdException w:name="Grid Table 6 Colorful" w:uiPriority="51"/>
+    <w:lsdException w:name="Grid Table 7 Colorful" w:uiPriority="52"/>
+    <w:lsdException w:name="Grid Table 1 Light Accent 1" w:uiPriority="46"/>
+    <w:lsdException w:name="Grid Table 2 Accent 1" w:uiPriority="47"/>
+    <w:lsdException w:name="Grid Table 3 Accent 1" w:uiPriority="48"/>
+    <w:lsdException w:name="Grid Table 4 Accent 1" w:uiPriority="49"/>
+    <w:lsdException w:name="Grid Table 5 Dark Accent 1" w:uiPriority="50"/>
+    <w:lsdException w:name="Grid Table 6 Colorful Accent 1" w:uiPriority="51"/>
+    <w:lsdException w:name="Grid Table 7 Colorful Accent 1" w:uiPriority="52"/>
+    <w:lsdException w:name="Grid Table 1 Light Accent 2" w:uiPriority="46"/>
+    <w:lsdException w:name="Grid Table 2 Accent 2" w:uiPriority="47"/>
+    <w:lsdException w:name="Grid Table 3 Accent 2" w:uiPriority="48"/>
+    <w:lsdException w:name="Grid Table 4 Accent 2" w:uiPriority="49"/>
+    <w:lsdException w:name="Grid Table 5 Dark Accent 2" w:uiPriority="50"/>
+    <w:lsdException w:name="Grid Table 6 Colorful Accent 2" w:uiPriority="51"/>
+    <w:lsdException w:name="Grid Table 7 Colorful Accent 2" w:uiPriority="52"/>
+    <w:lsdException w:name="Grid Table 1 Light Accent 3" w:uiPriority="46"/>
+    <w:lsdException w:name="Grid Table 2 Accent 3" w:uiPriority="47"/>
+    <w:lsdException w:name="Grid Table 3 Accent 3" w:uiPriority="48"/>
+    <w:lsdException w:name="Grid Table 4 Accent 3" w:uiPriority="49"/>
+    <w:lsdException w:name="Grid Table 5 Dark Accent 3" w:uiPriority="50"/>
+    <w:lsdException w:name="Grid Table 6 Colorful Accent 3" w:uiPriority="51"/>
+    <w:lsdException w:name="Grid Table 7 Colorful Accent 3" w:uiPriority="52"/>
+    <w:lsdException w:name="Grid Table 1 Light Accent 4" w:uiPriority="46"/>
+    <w:lsdException w:name="Grid Table 2 Accent 4" w:uiPriority="47"/>
+    <w:lsdException w:name="Grid Table 3 Accent 4" w:uiPriority="48"/>
+    <w:lsdException w:name="Grid Table 4 Accent 4" w:uiPriority="49"/>
+    <w:lsdException w:name="Grid Table 5 Dark Accent 4" w:uiPriority="50"/>
+    <w:lsdException w:name="Grid Table 6 Colorful Accent 4" w:uiPriority="51"/>
+    <w:lsdException w:name="Grid Table 7 Colorful Accent 4" w:uiPriority="52"/>
+    <w:lsdException w:name="Grid Table 1 Light Accent 5" w:uiPriority="46"/>
+    <w:lsdException w:name="Grid Table 2 Accent 5" w:uiPriority="47"/>
+    <w:lsdException w:name="Grid Table 3 Accent 5" w:uiPriority="48"/>
+    <w:lsdException w:name="Grid Table 4 Accent 5" w:uiPriority="49"/>
+    <w:lsdException w:name="Grid Table 5 Dark Accent 5" w:uiPriority="50"/>
+    <w:lsdException w:name="Grid Table 6 Colorful Accent 5" w:uiPriority="51"/>
+    <w:lsdException w:name="Grid Table 7 Colorful Accent 5" w:uiPriority="52"/>
+    <w:lsdException w:name="Grid Table 1 Light Accent 6" w:uiPriority="46"/>
+    <w:lsdException w:name="Grid Table 2 Accent 6" w:uiPriority="47"/>
+    <w:lsdException w:name="Grid Table 3 Accent 6" w:uiPriority="48"/>
+    <w:lsdException w:name="Grid Table 4 Accent 6" w:uiPriority="49"/>
+    <w:lsdException w:name="Grid Table 5 Dark Accent 6" w:uiPriority="50"/>
+    <w:lsdException w:name="Grid Table 6 Colorful Accent 6" w:uiPriority="51"/>
+    <w:lsdException w:name="Grid Table 7 Colorful Accent 6" w:uiPriority="52"/>
+    <w:lsdException w:name="List Table 1 Light" w:uiPriority="46"/>
+    <w:lsdException w:name="List Table 2" w:uiPriority="47"/>
+    <w:lsdException w:name="List Table 3" w:uiPriority="48"/>
+    <w:lsdException w:name="List Table 4" w:uiPriority="49"/>
+    <w:lsdException w:name="List Table 5 Dark" w:uiPriority="50"/>
+    <w:lsdException w:name="List Table 6 Colorful" w:uiPriority="51"/>
+    <w:lsdException w:name="List Table 7 Colorful" w:uiPriority="52"/>
+    <w:lsdException w:name="List Table 1 Light Accent 1" w:uiPriority="46"/>
+    <w:lsdException w:name="List Table 2 Accent 1" w:uiPriority="47"/>
+    <w:lsdException w:name="List Table 3 Accent 1" w:uiPriority="48"/>
+    <w:lsdException w:name="List Table 4 Accent 1" w:uiPriority="49"/>
+    <w:lsdException w:name="List Table 5 Dark Accent 1" w:uiPriority="50"/>
+    <w:lsdException w:name="List Table 6 Colorful Accent 1" w:uiPriority="51"/>
+    <w:lsdException w:name="List Table 7 Colorful Accent 1" w:uiPriority="52"/>
+    <w:lsdException w:name="List Table 1 Light Accent 2" w:uiPriority="46"/>
+    <w:lsdException w:name="List Table 2 Accent 2" w:uiPriority="47"/>
+    <w:lsdException w:name="List Table 3 Accent 2" w:uiPriority="48"/>
+    <w:lsdException w:name="List Table 4 Accent 2" w:uiPriority="49"/>
+    <w:lsdException w:name="List Table 5 Dark Accent 2" w:uiPriority="50"/>
+    <w:lsdException w:name="List Table 6 Colorful Accent 2" w:uiPriority="51"/>
+    <w:lsdException w:name="List Table 7 Colorful Accent 2" w:uiPriority="52"/>
+    <w:lsdException w:name="List Table 1 Light Accent 3" w:uiPriority="46"/>
+    <w:lsdException w:name="List Table 2 Accent 3" w:uiPriority="47"/>
+    <w:lsdException w:name="List Table 3 Accent 3" w:uiPriority="48"/>
+    <w:lsdException w:name="List Table 4 Accent 3" w:uiPriority="49"/>
+    <w:lsdException w:name="List Table 5 Dark Accent 3" w:uiPriority="50"/>
+    <w:lsdException w:name="List Table 6 Colorful Accent 3" w:uiPriority="51"/>
+    <w:lsdException w:name="List Table 7 Colorful Accent 3" w:uiPriority="52"/>
+    <w:lsdException w:name="List Table 1 Light Accent 4" w:uiPriority="46"/>
+    <w:lsdException w:name="List Table 2 Accent 4" w:uiPriority="47"/>
+    <w:lsdException w:name="List Table 3 Accent 4" w:uiPriority="48"/>
+    <w:lsdException w:name="List Table 4 Accent 4" w:uiPriority="49"/>
+    <w:lsdException w:name="List Table 5 Dark Accent 4" w:uiPriority="50"/>
+    <w:lsdException w:name="List Table 6 Colorful Accent 4" w:uiPriority="51"/>
+    <w:lsdException w:name="List Table 7 Colorful Accent 4" w:uiPriority="52"/>
+    <w:lsdException w:name="List Table 1 Light Accent 5" w:uiPriority="46"/>
+    <w:lsdException w:name="List Table 2 Accent 5" w:uiPriority="47"/>
+    <w:lsdException w:name="List Table 3 Accent 5" w:uiPriority="48"/>
+    <w:lsdException w:name="List Table 4 Accent 5" w:uiPriority="49"/>
+    <w:lsdException w:name="List Table 5 Dark Accent 5" w:uiPriority="50"/>
+    <w:lsdException w:name="List Table 6 Colorful Accent 5" w:uiPriority="51"/>
+    <w:lsdException w:name="List Table 7 Colorful Accent 5" w:uiPriority="52"/>
+    <w:lsdException w:name="List Table 1 Light Accent 6" w:uiPriority="46"/>
+    <w:lsdException w:name="List Table 2 Accent 6" w:uiPriority="47"/>
+    <w:lsdException w:name="List Table 3 Accent 6" w:uiPriority="48"/>
+    <w:lsdException w:name="List Table 4 Accent 6" w:uiPriority="49"/>
+    <w:lsdException w:name="List Table 5 Dark Accent 6" w:uiPriority="50"/>
+    <w:lsdException w:name="List Table 6 Colorful Accent 6" w:uiPriority="51"/>
+    <w:lsdException w:name="List Table 7 Colorful Accent 6" w:uiPriority="52"/>
   </w:latentStyles>
   <w:style w:type="paragraph" w:default="1" w:styleId="Normal">
     <w:name w:val="Normal"/>
@@ -2530,7 +2467,6 @@
     <w:uiPriority w:val="99"/>
     <w:semiHidden/>
     <w:unhideWhenUsed/>
-    <w:qFormat/>
     <w:tblPr>
       <w:tblInd w:w="0" w:type="dxa"/>
       <w:tblCellMar>
@@ -2597,7 +2533,6 @@
       <w:spacing w:after="0" w:line="240" w:lineRule="auto"/>
     </w:pPr>
     <w:tblPr>
-      <w:tblInd w:w="0" w:type="dxa"/>
       <w:tblBorders>
         <w:top w:val="single" w:sz="4" w:space="0" w:color="000000" w:themeColor="text1"/>
         <w:left w:val="single" w:sz="4" w:space="0" w:color="000000" w:themeColor="text1"/>
@@ -2606,12 +2541,6 @@
         <w:insideH w:val="single" w:sz="4" w:space="0" w:color="000000" w:themeColor="text1"/>
         <w:insideV w:val="single" w:sz="4" w:space="0" w:color="000000" w:themeColor="text1"/>
       </w:tblBorders>
-      <w:tblCellMar>
-        <w:top w:w="0" w:type="dxa"/>
-        <w:left w:w="108" w:type="dxa"/>
-        <w:bottom w:w="0" w:type="dxa"/>
-        <w:right w:w="108" w:type="dxa"/>
-      </w:tblCellMar>
     </w:tblPr>
   </w:style>
 </w:styles>

</xml_diff>